<commit_message>
made 6 dsd kitchen
</commit_message>
<xml_diff>
--- a/Compiti_della_Cucina/UC/US/UC_gestire_compiti_cucina.docx
+++ b/Compiti_della_Cucina/UC/US/UC_gestire_compiti_cucina.docx
@@ -1460,27 +1460,7 @@
                 <w:szCs w:val="22"/>
                 <w:highlight w:val="white"/>
               </w:rPr>
-              <w:t xml:space="preserve">Ripete dal passo </w:t>
-            </w:r>
-            <w:proofErr w:type="gramStart"/>
-            <w:r>
-              <w:rPr>
-                <w:i/>
-                <w:sz w:val="22"/>
-                <w:szCs w:val="22"/>
-                <w:highlight w:val="white"/>
-              </w:rPr>
-              <w:t>4</w:t>
-            </w:r>
-            <w:proofErr w:type="gramEnd"/>
-            <w:r>
-              <w:rPr>
-                <w:i/>
-                <w:sz w:val="22"/>
-                <w:szCs w:val="22"/>
-                <w:highlight w:val="white"/>
-              </w:rPr>
-              <w:t xml:space="preserve"> fino a che è soddisfatto, altrimenti il caso d’uso termina</w:t>
+              <w:t>Ripete dal passo 4 fino a che è soddisfatto, altrimenti il caso d’uso termina</w:t>
             </w:r>
           </w:p>
         </w:tc>
@@ -1912,29 +1892,7 @@
           <w:szCs w:val="36"/>
         </w:rPr>
         <w:lastRenderedPageBreak/>
-        <w:t xml:space="preserve">Eccezione </w:t>
-      </w:r>
-      <w:proofErr w:type="gramStart"/>
-      <w:r>
-        <w:rPr>
-          <w:rFonts w:ascii="Bitter" w:eastAsia="Bitter" w:hAnsi="Bitter" w:cs="Bitter"/>
-          <w:b/>
-          <w:color w:val="FF0000"/>
-          <w:sz w:val="36"/>
-          <w:szCs w:val="36"/>
-        </w:rPr>
-        <w:t>1a</w:t>
-      </w:r>
-      <w:proofErr w:type="gramEnd"/>
-      <w:r>
-        <w:rPr>
-          <w:rFonts w:ascii="Bitter" w:eastAsia="Bitter" w:hAnsi="Bitter" w:cs="Bitter"/>
-          <w:b/>
-          <w:color w:val="FF0000"/>
-          <w:sz w:val="36"/>
-          <w:szCs w:val="36"/>
-        </w:rPr>
-        <w:t>.1a</w:t>
+        <w:t>Eccezione 1a.1a</w:t>
       </w:r>
     </w:p>
     <w:tbl>
@@ -3966,29 +3924,7 @@
           <w:sz w:val="36"/>
           <w:szCs w:val="36"/>
         </w:rPr>
-        <w:t xml:space="preserve">Eccezione </w:t>
-      </w:r>
-      <w:proofErr w:type="gramStart"/>
-      <w:r>
-        <w:rPr>
-          <w:rFonts w:ascii="Bitter" w:eastAsia="Bitter" w:hAnsi="Bitter" w:cs="Bitter"/>
-          <w:b/>
-          <w:color w:val="FF0000"/>
-          <w:sz w:val="36"/>
-          <w:szCs w:val="36"/>
-        </w:rPr>
-        <w:t>5a</w:t>
-      </w:r>
-      <w:proofErr w:type="gramEnd"/>
-      <w:r>
-        <w:rPr>
-          <w:rFonts w:ascii="Bitter" w:eastAsia="Bitter" w:hAnsi="Bitter" w:cs="Bitter"/>
-          <w:b/>
-          <w:color w:val="FF0000"/>
-          <w:sz w:val="36"/>
-          <w:szCs w:val="36"/>
-        </w:rPr>
-        <w:t>.1a</w:t>
+        <w:t>Eccezione 5a.1a</w:t>
       </w:r>
     </w:p>
     <w:tbl>
@@ -5292,6 +5228,384 @@
       <w:pPr>
         <w:keepNext/>
         <w:keepLines/>
+        <w:spacing w:before="400"/>
+        <w:rPr>
+          <w:rFonts w:ascii="Bitter" w:eastAsia="Bitter" w:hAnsi="Bitter" w:cs="Bitter"/>
+          <w:b/>
+          <w:color w:val="00615E"/>
+          <w:sz w:val="36"/>
+          <w:szCs w:val="36"/>
+        </w:rPr>
+      </w:pPr>
+      <w:r>
+        <w:rPr>
+          <w:rFonts w:ascii="Bitter" w:eastAsia="Bitter" w:hAnsi="Bitter" w:cs="Bitter"/>
+          <w:b/>
+          <w:color w:val="FF0000"/>
+          <w:sz w:val="36"/>
+          <w:szCs w:val="36"/>
+        </w:rPr>
+        <w:t xml:space="preserve">Eccezione </w:t>
+      </w:r>
+      <w:r>
+        <w:rPr>
+          <w:rFonts w:ascii="Bitter" w:eastAsia="Bitter" w:hAnsi="Bitter" w:cs="Bitter"/>
+          <w:b/>
+          <w:color w:val="FF0000"/>
+          <w:sz w:val="36"/>
+          <w:szCs w:val="36"/>
+        </w:rPr>
+        <w:t>6</w:t>
+      </w:r>
+      <w:r>
+        <w:rPr>
+          <w:rFonts w:ascii="Bitter" w:eastAsia="Bitter" w:hAnsi="Bitter" w:cs="Bitter"/>
+          <w:b/>
+          <w:color w:val="FF0000"/>
+          <w:sz w:val="36"/>
+          <w:szCs w:val="36"/>
+        </w:rPr>
+        <w:t>a</w:t>
+      </w:r>
+    </w:p>
+    <w:tbl>
+      <w:tblPr>
+        <w:tblStyle w:val="afe"/>
+        <w:tblW w:w="10515" w:type="dxa"/>
+        <w:tblInd w:w="130" w:type="dxa"/>
+        <w:tblBorders>
+          <w:top w:val="nil"/>
+          <w:left w:val="nil"/>
+          <w:bottom w:val="nil"/>
+          <w:right w:val="nil"/>
+          <w:insideH w:val="nil"/>
+          <w:insideV w:val="nil"/>
+        </w:tblBorders>
+        <w:tblLayout w:type="fixed"/>
+        <w:tblLook w:val="0600" w:firstRow="0" w:lastRow="0" w:firstColumn="0" w:lastColumn="0" w:noHBand="1" w:noVBand="1"/>
+      </w:tblPr>
+      <w:tblGrid>
+        <w:gridCol w:w="1080"/>
+        <w:gridCol w:w="4309"/>
+        <w:gridCol w:w="5126"/>
+      </w:tblGrid>
+      <w:tr>
+        <w:tc>
+          <w:tcPr>
+            <w:tcW w:w="1080" w:type="dxa"/>
+            <w:tcBorders>
+              <w:top w:val="single" w:sz="8" w:space="0" w:color="000000"/>
+              <w:left w:val="single" w:sz="8" w:space="0" w:color="000000"/>
+              <w:bottom w:val="single" w:sz="8" w:space="0" w:color="000000"/>
+              <w:right w:val="single" w:sz="8" w:space="0" w:color="000000"/>
+            </w:tcBorders>
+            <w:shd w:val="clear" w:color="auto" w:fill="C5F5E7"/>
+            <w:tcMar>
+              <w:top w:w="100" w:type="dxa"/>
+              <w:left w:w="100" w:type="dxa"/>
+              <w:bottom w:w="100" w:type="dxa"/>
+              <w:right w:w="100" w:type="dxa"/>
+            </w:tcMar>
+          </w:tcPr>
+          <w:p>
+            <w:pPr>
+              <w:keepNext/>
+              <w:keepLines/>
+              <w:spacing w:line="240" w:lineRule="auto"/>
+              <w:jc w:val="left"/>
+              <w:rPr>
+                <w:rFonts w:ascii="Bitter" w:eastAsia="Bitter" w:hAnsi="Bitter" w:cs="Bitter"/>
+                <w:b/>
+                <w:color w:val="354D51"/>
+                <w:sz w:val="28"/>
+                <w:szCs w:val="28"/>
+              </w:rPr>
+            </w:pPr>
+            <w:r>
+              <w:rPr>
+                <w:rFonts w:ascii="Bitter" w:eastAsia="Bitter" w:hAnsi="Bitter" w:cs="Bitter"/>
+                <w:b/>
+                <w:color w:val="354D51"/>
+                <w:sz w:val="28"/>
+                <w:szCs w:val="28"/>
+              </w:rPr>
+              <w:t xml:space="preserve"># </w:t>
+            </w:r>
+          </w:p>
+        </w:tc>
+        <w:tc>
+          <w:tcPr>
+            <w:tcW w:w="4309" w:type="dxa"/>
+            <w:tcBorders>
+              <w:top w:val="single" w:sz="8" w:space="0" w:color="000000"/>
+              <w:bottom w:val="single" w:sz="8" w:space="0" w:color="000000"/>
+              <w:right w:val="single" w:sz="8" w:space="0" w:color="000000"/>
+            </w:tcBorders>
+            <w:shd w:val="clear" w:color="auto" w:fill="C5F5E7"/>
+            <w:tcMar>
+              <w:top w:w="100" w:type="dxa"/>
+              <w:left w:w="100" w:type="dxa"/>
+              <w:bottom w:w="100" w:type="dxa"/>
+              <w:right w:w="100" w:type="dxa"/>
+            </w:tcMar>
+          </w:tcPr>
+          <w:p>
+            <w:pPr>
+              <w:keepNext/>
+              <w:keepLines/>
+              <w:spacing w:line="240" w:lineRule="auto"/>
+              <w:ind w:left="100"/>
+              <w:jc w:val="center"/>
+              <w:rPr>
+                <w:rFonts w:ascii="Bitter" w:eastAsia="Bitter" w:hAnsi="Bitter" w:cs="Bitter"/>
+                <w:b/>
+                <w:color w:val="354D51"/>
+                <w:sz w:val="28"/>
+                <w:szCs w:val="28"/>
+              </w:rPr>
+            </w:pPr>
+            <w:r>
+              <w:rPr>
+                <w:rFonts w:ascii="Bitter" w:eastAsia="Bitter" w:hAnsi="Bitter" w:cs="Bitter"/>
+                <w:b/>
+                <w:color w:val="354D51"/>
+                <w:sz w:val="28"/>
+                <w:szCs w:val="28"/>
+              </w:rPr>
+              <w:t>Attore</w:t>
+            </w:r>
+          </w:p>
+        </w:tc>
+        <w:tc>
+          <w:tcPr>
+            <w:tcW w:w="5126" w:type="dxa"/>
+            <w:tcBorders>
+              <w:top w:val="single" w:sz="8" w:space="0" w:color="000000"/>
+              <w:bottom w:val="single" w:sz="8" w:space="0" w:color="000000"/>
+              <w:right w:val="single" w:sz="8" w:space="0" w:color="000000"/>
+            </w:tcBorders>
+            <w:shd w:val="clear" w:color="auto" w:fill="C5F5E7"/>
+            <w:tcMar>
+              <w:top w:w="100" w:type="dxa"/>
+              <w:left w:w="100" w:type="dxa"/>
+              <w:bottom w:w="100" w:type="dxa"/>
+              <w:right w:w="100" w:type="dxa"/>
+            </w:tcMar>
+          </w:tcPr>
+          <w:p>
+            <w:pPr>
+              <w:keepNext/>
+              <w:keepLines/>
+              <w:spacing w:line="240" w:lineRule="auto"/>
+              <w:ind w:left="100"/>
+              <w:jc w:val="center"/>
+              <w:rPr>
+                <w:rFonts w:ascii="Bitter" w:eastAsia="Bitter" w:hAnsi="Bitter" w:cs="Bitter"/>
+                <w:b/>
+                <w:color w:val="354D51"/>
+                <w:sz w:val="28"/>
+                <w:szCs w:val="28"/>
+              </w:rPr>
+            </w:pPr>
+            <w:r>
+              <w:rPr>
+                <w:rFonts w:ascii="Bitter" w:eastAsia="Bitter" w:hAnsi="Bitter" w:cs="Bitter"/>
+                <w:b/>
+                <w:color w:val="354D51"/>
+                <w:sz w:val="28"/>
+                <w:szCs w:val="28"/>
+              </w:rPr>
+              <w:t>Sistema</w:t>
+            </w:r>
+          </w:p>
+        </w:tc>
+      </w:tr>
+      <w:tr>
+        <w:tc>
+          <w:tcPr>
+            <w:tcW w:w="1080" w:type="dxa"/>
+            <w:tcBorders>
+              <w:left w:val="single" w:sz="8" w:space="0" w:color="000000"/>
+              <w:bottom w:val="single" w:sz="4" w:space="0" w:color="000000"/>
+              <w:right w:val="single" w:sz="8" w:space="0" w:color="000000"/>
+            </w:tcBorders>
+            <w:shd w:val="clear" w:color="auto" w:fill="auto"/>
+            <w:tcMar>
+              <w:top w:w="100" w:type="dxa"/>
+              <w:left w:w="100" w:type="dxa"/>
+              <w:bottom w:w="100" w:type="dxa"/>
+              <w:right w:w="100" w:type="dxa"/>
+            </w:tcMar>
+          </w:tcPr>
+          <w:p>
+            <w:pPr>
+              <w:keepNext/>
+              <w:keepLines/>
+              <w:jc w:val="left"/>
+              <w:rPr>
+                <w:rFonts w:ascii="Bitter" w:eastAsia="Bitter" w:hAnsi="Bitter" w:cs="Bitter"/>
+                <w:b/>
+                <w:color w:val="FF0000"/>
+              </w:rPr>
+            </w:pPr>
+            <w:r>
+              <w:rPr>
+                <w:rFonts w:ascii="Bitter" w:eastAsia="Bitter" w:hAnsi="Bitter" w:cs="Bitter"/>
+                <w:b/>
+                <w:color w:val="FF0000"/>
+              </w:rPr>
+              <w:t>6</w:t>
+            </w:r>
+            <w:r>
+              <w:rPr>
+                <w:rFonts w:ascii="Bitter" w:eastAsia="Bitter" w:hAnsi="Bitter" w:cs="Bitter"/>
+                <w:b/>
+                <w:color w:val="FF0000"/>
+              </w:rPr>
+              <w:t>a.1</w:t>
+            </w:r>
+          </w:p>
+        </w:tc>
+        <w:tc>
+          <w:tcPr>
+            <w:tcW w:w="4309" w:type="dxa"/>
+            <w:tcBorders>
+              <w:bottom w:val="single" w:sz="4" w:space="0" w:color="000000"/>
+              <w:right w:val="single" w:sz="8" w:space="0" w:color="000000"/>
+            </w:tcBorders>
+            <w:shd w:val="clear" w:color="auto" w:fill="auto"/>
+            <w:tcMar>
+              <w:top w:w="100" w:type="dxa"/>
+              <w:left w:w="100" w:type="dxa"/>
+              <w:bottom w:w="100" w:type="dxa"/>
+              <w:right w:w="100" w:type="dxa"/>
+            </w:tcMar>
+          </w:tcPr>
+          <w:p>
+            <w:pPr>
+              <w:jc w:val="left"/>
+            </w:pPr>
+            <w:r>
+              <w:t>Assegna stima compito</w:t>
+            </w:r>
+          </w:p>
+        </w:tc>
+        <w:tc>
+          <w:tcPr>
+            <w:tcW w:w="5126" w:type="dxa"/>
+            <w:tcBorders>
+              <w:bottom w:val="single" w:sz="4" w:space="0" w:color="000000"/>
+              <w:right w:val="single" w:sz="8" w:space="0" w:color="000000"/>
+            </w:tcBorders>
+            <w:shd w:val="clear" w:color="auto" w:fill="E5B8B7"/>
+            <w:tcMar>
+              <w:top w:w="100" w:type="dxa"/>
+              <w:left w:w="100" w:type="dxa"/>
+              <w:bottom w:w="100" w:type="dxa"/>
+              <w:right w:w="100" w:type="dxa"/>
+            </w:tcMar>
+          </w:tcPr>
+          <w:p>
+            <w:pPr>
+              <w:jc w:val="left"/>
+            </w:pPr>
+            <w:r>
+              <w:t>Il tempo del compito supera la durata del turno a cui è assegnato</w:t>
+            </w:r>
+          </w:p>
+        </w:tc>
+      </w:tr>
+      <w:tr>
+        <w:tc>
+          <w:tcPr>
+            <w:tcW w:w="1080" w:type="dxa"/>
+            <w:tcBorders>
+              <w:top w:val="single" w:sz="4" w:space="0" w:color="000000"/>
+              <w:left w:val="single" w:sz="8" w:space="0" w:color="000000"/>
+              <w:bottom w:val="single" w:sz="8" w:space="0" w:color="000000"/>
+              <w:right w:val="single" w:sz="8" w:space="0" w:color="000000"/>
+            </w:tcBorders>
+            <w:shd w:val="clear" w:color="auto" w:fill="auto"/>
+            <w:tcMar>
+              <w:top w:w="100" w:type="dxa"/>
+              <w:left w:w="100" w:type="dxa"/>
+              <w:bottom w:w="100" w:type="dxa"/>
+              <w:right w:w="100" w:type="dxa"/>
+            </w:tcMar>
+          </w:tcPr>
+          <w:p>
+            <w:pPr>
+              <w:keepNext/>
+              <w:keepLines/>
+              <w:jc w:val="left"/>
+              <w:rPr>
+                <w:rFonts w:ascii="Bitter" w:eastAsia="Bitter" w:hAnsi="Bitter" w:cs="Bitter"/>
+                <w:b/>
+                <w:color w:val="0C3635"/>
+              </w:rPr>
+            </w:pPr>
+          </w:p>
+        </w:tc>
+        <w:tc>
+          <w:tcPr>
+            <w:tcW w:w="4309" w:type="dxa"/>
+            <w:tcBorders>
+              <w:top w:val="single" w:sz="4" w:space="0" w:color="000000"/>
+              <w:bottom w:val="single" w:sz="8" w:space="0" w:color="000000"/>
+              <w:right w:val="single" w:sz="8" w:space="0" w:color="000000"/>
+            </w:tcBorders>
+            <w:shd w:val="clear" w:color="auto" w:fill="auto"/>
+            <w:tcMar>
+              <w:top w:w="100" w:type="dxa"/>
+              <w:left w:w="100" w:type="dxa"/>
+              <w:bottom w:w="100" w:type="dxa"/>
+              <w:right w:w="100" w:type="dxa"/>
+            </w:tcMar>
+          </w:tcPr>
+          <w:p>
+            <w:pPr>
+              <w:ind w:left="100"/>
+              <w:jc w:val="left"/>
+              <w:rPr>
+                <w:b/>
+              </w:rPr>
+            </w:pPr>
+            <w:r>
+              <w:rPr>
+                <w:i/>
+              </w:rPr>
+              <w:t>Termina il caso d’uso</w:t>
+            </w:r>
+          </w:p>
+        </w:tc>
+        <w:tc>
+          <w:tcPr>
+            <w:tcW w:w="5126" w:type="dxa"/>
+            <w:tcBorders>
+              <w:top w:val="single" w:sz="4" w:space="0" w:color="000000"/>
+              <w:bottom w:val="single" w:sz="8" w:space="0" w:color="000000"/>
+              <w:right w:val="single" w:sz="8" w:space="0" w:color="000000"/>
+            </w:tcBorders>
+            <w:shd w:val="clear" w:color="auto" w:fill="auto"/>
+            <w:tcMar>
+              <w:top w:w="100" w:type="dxa"/>
+              <w:left w:w="100" w:type="dxa"/>
+              <w:bottom w:w="100" w:type="dxa"/>
+              <w:right w:w="100" w:type="dxa"/>
+            </w:tcMar>
+          </w:tcPr>
+          <w:p>
+            <w:pPr>
+              <w:jc w:val="left"/>
+            </w:pPr>
+          </w:p>
+        </w:tc>
+      </w:tr>
+    </w:tbl>
+    <w:p>
+      <w:pPr>
+        <w:keepNext/>
+        <w:keepLines/>
         <w:pBdr>
           <w:top w:val="nil"/>
           <w:left w:val="nil"/>
@@ -5937,29 +6251,7 @@
           <w:sz w:val="36"/>
           <w:szCs w:val="36"/>
         </w:rPr>
-        <w:t xml:space="preserve">Eccezione </w:t>
-      </w:r>
-      <w:proofErr w:type="gramStart"/>
-      <w:r>
-        <w:rPr>
-          <w:rFonts w:ascii="Bitter" w:eastAsia="Bitter" w:hAnsi="Bitter" w:cs="Bitter"/>
-          <w:b/>
-          <w:color w:val="FF0000"/>
-          <w:sz w:val="36"/>
-          <w:szCs w:val="36"/>
-        </w:rPr>
-        <w:t>7a</w:t>
-      </w:r>
-      <w:proofErr w:type="gramEnd"/>
-      <w:r>
-        <w:rPr>
-          <w:rFonts w:ascii="Bitter" w:eastAsia="Bitter" w:hAnsi="Bitter" w:cs="Bitter"/>
-          <w:b/>
-          <w:color w:val="FF0000"/>
-          <w:sz w:val="36"/>
-          <w:szCs w:val="36"/>
-        </w:rPr>
-        <w:t>.1a</w:t>
+        <w:t>Eccezione 7a.1a</w:t>
       </w:r>
     </w:p>
     <w:tbl>
@@ -6287,6 +6579,27 @@
         </w:tc>
       </w:tr>
     </w:tbl>
+    <w:p>
+      <w:pPr>
+        <w:keepNext/>
+        <w:keepLines/>
+        <w:pBdr>
+          <w:top w:val="nil"/>
+          <w:left w:val="nil"/>
+          <w:bottom w:val="nil"/>
+          <w:right w:val="nil"/>
+          <w:between w:val="nil"/>
+        </w:pBdr>
+        <w:spacing w:before="400"/>
+        <w:rPr>
+          <w:rFonts w:ascii="Bitter" w:eastAsia="Bitter" w:hAnsi="Bitter" w:cs="Bitter"/>
+          <w:b/>
+          <w:color w:val="00615E"/>
+          <w:sz w:val="36"/>
+          <w:szCs w:val="36"/>
+        </w:rPr>
+      </w:pPr>
+    </w:p>
     <w:p>
       <w:pPr>
         <w:keepNext/>
@@ -6315,6 +6628,7 @@
           <w:sz w:val="36"/>
           <w:szCs w:val="36"/>
         </w:rPr>
+        <w:lastRenderedPageBreak/>
         <w:t>Estensione 7b</w:t>
       </w:r>
     </w:p>
@@ -6571,34 +6885,6 @@
           <w:szCs w:val="36"/>
         </w:rPr>
       </w:pPr>
-    </w:p>
-    <w:p>
-      <w:pPr>
-        <w:keepNext/>
-        <w:keepLines/>
-        <w:spacing w:before="400"/>
-        <w:rPr>
-          <w:rFonts w:ascii="Bitter" w:eastAsia="Bitter" w:hAnsi="Bitter" w:cs="Bitter"/>
-          <w:b/>
-          <w:color w:val="00615E"/>
-          <w:sz w:val="36"/>
-          <w:szCs w:val="36"/>
-        </w:rPr>
-      </w:pPr>
-    </w:p>
-    <w:p>
-      <w:pPr>
-        <w:keepNext/>
-        <w:keepLines/>
-        <w:spacing w:before="400"/>
-        <w:rPr>
-          <w:rFonts w:ascii="Bitter" w:eastAsia="Bitter" w:hAnsi="Bitter" w:cs="Bitter"/>
-          <w:b/>
-          <w:color w:val="00615E"/>
-          <w:sz w:val="36"/>
-          <w:szCs w:val="36"/>
-        </w:rPr>
-      </w:pPr>
       <w:r>
         <w:rPr>
           <w:rFonts w:ascii="Bitter" w:eastAsia="Bitter" w:hAnsi="Bitter" w:cs="Bitter"/>
@@ -6607,7 +6893,6 @@
           <w:sz w:val="36"/>
           <w:szCs w:val="36"/>
         </w:rPr>
-        <w:lastRenderedPageBreak/>
         <w:t>Estensione 7c</w:t>
       </w:r>
     </w:p>
@@ -6912,7 +7197,7 @@
 <w:ftr xmlns:wpc="http://schemas.microsoft.com/office/word/2010/wordprocessingCanvas" xmlns:cx="http://schemas.microsoft.com/office/drawing/2014/chartex" xmlns:cx1="http://schemas.microsoft.com/office/drawing/2015/9/8/chartex" xmlns:cx2="http://schemas.microsoft.com/office/drawing/2015/10/21/chartex" xmlns:cx3="http://schemas.microsoft.com/office/drawing/2016/5/9/chartex" xmlns:cx4="http://schemas.microsoft.com/office/drawing/2016/5/10/chartex" xmlns:cx5="http://schemas.microsoft.com/office/drawing/2016/5/11/chartex" xmlns:cx6="http://schemas.microsoft.com/office/drawing/2016/5/12/chartex" xmlns:cx7="http://schemas.microsoft.com/office/drawing/2016/5/13/chartex" xmlns:cx8="http://schemas.microsoft.com/office/drawing/2016/5/14/chartex" xmlns:mc="http://schemas.openxmlformats.org/markup-compatibility/2006" xmlns:aink="http://schemas.microsoft.com/office/drawing/2016/ink" xmlns:am3d="http://schemas.microsoft.com/office/drawing/2017/model3d" xmlns:o="urn:schemas-microsoft-com:office:office" xmlns:oel="http://schemas.microsoft.com/office/2019/extlst" xmlns:r="http://schemas.openxmlformats.org/officeDocument/2006/relationships" xmlns:m="http://schemas.openxmlformats.org/officeDocument/2006/math" xmlns:v="urn:schemas-microsoft-com:vml" xmlns:wp14="http://schemas.microsoft.com/office/word/2010/wordprocessingDrawing" xmlns:wp="http://schemas.openxmlformats.org/drawingml/2006/wordprocessingDrawing" xmlns:w10="urn:schemas-microsoft-com:office:word" xmlns:w="http://schemas.openxmlformats.org/wordprocessingml/2006/main" xmlns:w14="http://schemas.microsoft.com/office/word/2010/wordml" xmlns:w15="http://schemas.microsoft.com/office/word/2012/wordml" xmlns:w16cex="http://schemas.microsoft.com/office/word/2018/wordml/cex" xmlns:w16cid="http://schemas.microsoft.com/office/word/2016/wordml/cid" xmlns:w16="http://schemas.microsoft.com/office/word/2018/wordml" xmlns:w16sdtdh="http://schemas.microsoft.com/office/word/2020/wordml/sdtdatahash" xmlns:w16se="http://schemas.microsoft.com/office/word/2015/wordml/symex" xmlns:wpg="http://schemas.microsoft.com/office/word/2010/wordprocessingGroup" xmlns:wpi="http://schemas.microsoft.com/office/word/2010/wordprocessingInk" xmlns:wne="http://schemas.microsoft.com/office/word/2006/wordml" xmlns:wps="http://schemas.microsoft.com/office/word/2010/wordprocessingShape" mc:Ignorable="w14 w15 w16se w16cid w16 w16cex w16sdtdh wp14">
   <w:p>
     <w:pPr>
-      <w:pStyle w:val="Pidipagina"/>
+      <w:pStyle w:val="Footer"/>
     </w:pPr>
   </w:p>
 </w:ftr>
@@ -6922,7 +7207,7 @@
 <w:ftr xmlns:wpc="http://schemas.microsoft.com/office/word/2010/wordprocessingCanvas" xmlns:cx="http://schemas.microsoft.com/office/drawing/2014/chartex" xmlns:cx1="http://schemas.microsoft.com/office/drawing/2015/9/8/chartex" xmlns:cx2="http://schemas.microsoft.com/office/drawing/2015/10/21/chartex" xmlns:cx3="http://schemas.microsoft.com/office/drawing/2016/5/9/chartex" xmlns:cx4="http://schemas.microsoft.com/office/drawing/2016/5/10/chartex" xmlns:cx5="http://schemas.microsoft.com/office/drawing/2016/5/11/chartex" xmlns:cx6="http://schemas.microsoft.com/office/drawing/2016/5/12/chartex" xmlns:cx7="http://schemas.microsoft.com/office/drawing/2016/5/13/chartex" xmlns:cx8="http://schemas.microsoft.com/office/drawing/2016/5/14/chartex" xmlns:mc="http://schemas.openxmlformats.org/markup-compatibility/2006" xmlns:aink="http://schemas.microsoft.com/office/drawing/2016/ink" xmlns:am3d="http://schemas.microsoft.com/office/drawing/2017/model3d" xmlns:o="urn:schemas-microsoft-com:office:office" xmlns:oel="http://schemas.microsoft.com/office/2019/extlst" xmlns:r="http://schemas.openxmlformats.org/officeDocument/2006/relationships" xmlns:m="http://schemas.openxmlformats.org/officeDocument/2006/math" xmlns:v="urn:schemas-microsoft-com:vml" xmlns:wp14="http://schemas.microsoft.com/office/word/2010/wordprocessingDrawing" xmlns:wp="http://schemas.openxmlformats.org/drawingml/2006/wordprocessingDrawing" xmlns:w10="urn:schemas-microsoft-com:office:word" xmlns:w="http://schemas.openxmlformats.org/wordprocessingml/2006/main" xmlns:w14="http://schemas.microsoft.com/office/word/2010/wordml" xmlns:w15="http://schemas.microsoft.com/office/word/2012/wordml" xmlns:w16cex="http://schemas.microsoft.com/office/word/2018/wordml/cex" xmlns:w16cid="http://schemas.microsoft.com/office/word/2016/wordml/cid" xmlns:w16="http://schemas.microsoft.com/office/word/2018/wordml" xmlns:w16sdtdh="http://schemas.microsoft.com/office/word/2020/wordml/sdtdatahash" xmlns:w16se="http://schemas.microsoft.com/office/word/2015/wordml/symex" xmlns:wpg="http://schemas.microsoft.com/office/word/2010/wordprocessingGroup" xmlns:wpi="http://schemas.microsoft.com/office/word/2010/wordprocessingInk" xmlns:wne="http://schemas.microsoft.com/office/word/2006/wordml" xmlns:wps="http://schemas.microsoft.com/office/word/2010/wordprocessingShape" mc:Ignorable="w14 w15 w16se w16cid w16 w16cex w16sdtdh wp14">
   <w:p>
     <w:pPr>
-      <w:pStyle w:val="Pidipagina"/>
+      <w:pStyle w:val="Footer"/>
     </w:pPr>
   </w:p>
 </w:ftr>
@@ -6932,7 +7217,7 @@
 <w:ftr xmlns:wpc="http://schemas.microsoft.com/office/word/2010/wordprocessingCanvas" xmlns:cx="http://schemas.microsoft.com/office/drawing/2014/chartex" xmlns:cx1="http://schemas.microsoft.com/office/drawing/2015/9/8/chartex" xmlns:cx2="http://schemas.microsoft.com/office/drawing/2015/10/21/chartex" xmlns:cx3="http://schemas.microsoft.com/office/drawing/2016/5/9/chartex" xmlns:cx4="http://schemas.microsoft.com/office/drawing/2016/5/10/chartex" xmlns:cx5="http://schemas.microsoft.com/office/drawing/2016/5/11/chartex" xmlns:cx6="http://schemas.microsoft.com/office/drawing/2016/5/12/chartex" xmlns:cx7="http://schemas.microsoft.com/office/drawing/2016/5/13/chartex" xmlns:cx8="http://schemas.microsoft.com/office/drawing/2016/5/14/chartex" xmlns:mc="http://schemas.openxmlformats.org/markup-compatibility/2006" xmlns:aink="http://schemas.microsoft.com/office/drawing/2016/ink" xmlns:am3d="http://schemas.microsoft.com/office/drawing/2017/model3d" xmlns:o="urn:schemas-microsoft-com:office:office" xmlns:oel="http://schemas.microsoft.com/office/2019/extlst" xmlns:r="http://schemas.openxmlformats.org/officeDocument/2006/relationships" xmlns:m="http://schemas.openxmlformats.org/officeDocument/2006/math" xmlns:v="urn:schemas-microsoft-com:vml" xmlns:wp14="http://schemas.microsoft.com/office/word/2010/wordprocessingDrawing" xmlns:wp="http://schemas.openxmlformats.org/drawingml/2006/wordprocessingDrawing" xmlns:w10="urn:schemas-microsoft-com:office:word" xmlns:w="http://schemas.openxmlformats.org/wordprocessingml/2006/main" xmlns:w14="http://schemas.microsoft.com/office/word/2010/wordml" xmlns:w15="http://schemas.microsoft.com/office/word/2012/wordml" xmlns:w16cex="http://schemas.microsoft.com/office/word/2018/wordml/cex" xmlns:w16cid="http://schemas.microsoft.com/office/word/2016/wordml/cid" xmlns:w16="http://schemas.microsoft.com/office/word/2018/wordml" xmlns:w16sdtdh="http://schemas.microsoft.com/office/word/2020/wordml/sdtdatahash" xmlns:w16se="http://schemas.microsoft.com/office/word/2015/wordml/symex" xmlns:wpg="http://schemas.microsoft.com/office/word/2010/wordprocessingGroup" xmlns:wpi="http://schemas.microsoft.com/office/word/2010/wordprocessingInk" xmlns:wne="http://schemas.microsoft.com/office/word/2006/wordml" xmlns:wps="http://schemas.microsoft.com/office/word/2010/wordprocessingShape" mc:Ignorable="w14 w15 w16se w16cid w16 w16cex w16sdtdh wp14">
   <w:p>
     <w:pPr>
-      <w:pStyle w:val="Pidipagina"/>
+      <w:pStyle w:val="Footer"/>
     </w:pPr>
   </w:p>
 </w:ftr>
@@ -6967,7 +7252,7 @@
 <w:hdr xmlns:wpc="http://schemas.microsoft.com/office/word/2010/wordprocessingCanvas" xmlns:cx="http://schemas.microsoft.com/office/drawing/2014/chartex" xmlns:cx1="http://schemas.microsoft.com/office/drawing/2015/9/8/chartex" xmlns:cx2="http://schemas.microsoft.com/office/drawing/2015/10/21/chartex" xmlns:cx3="http://schemas.microsoft.com/office/drawing/2016/5/9/chartex" xmlns:cx4="http://schemas.microsoft.com/office/drawing/2016/5/10/chartex" xmlns:cx5="http://schemas.microsoft.com/office/drawing/2016/5/11/chartex" xmlns:cx6="http://schemas.microsoft.com/office/drawing/2016/5/12/chartex" xmlns:cx7="http://schemas.microsoft.com/office/drawing/2016/5/13/chartex" xmlns:cx8="http://schemas.microsoft.com/office/drawing/2016/5/14/chartex" xmlns:mc="http://schemas.openxmlformats.org/markup-compatibility/2006" xmlns:aink="http://schemas.microsoft.com/office/drawing/2016/ink" xmlns:am3d="http://schemas.microsoft.com/office/drawing/2017/model3d" xmlns:o="urn:schemas-microsoft-com:office:office" xmlns:oel="http://schemas.microsoft.com/office/2019/extlst" xmlns:r="http://schemas.openxmlformats.org/officeDocument/2006/relationships" xmlns:m="http://schemas.openxmlformats.org/officeDocument/2006/math" xmlns:v="urn:schemas-microsoft-com:vml" xmlns:wp14="http://schemas.microsoft.com/office/word/2010/wordprocessingDrawing" xmlns:wp="http://schemas.openxmlformats.org/drawingml/2006/wordprocessingDrawing" xmlns:w10="urn:schemas-microsoft-com:office:word" xmlns:w="http://schemas.openxmlformats.org/wordprocessingml/2006/main" xmlns:w14="http://schemas.microsoft.com/office/word/2010/wordml" xmlns:w15="http://schemas.microsoft.com/office/word/2012/wordml" xmlns:w16cex="http://schemas.microsoft.com/office/word/2018/wordml/cex" xmlns:w16cid="http://schemas.microsoft.com/office/word/2016/wordml/cid" xmlns:w16="http://schemas.microsoft.com/office/word/2018/wordml" xmlns:w16sdtdh="http://schemas.microsoft.com/office/word/2020/wordml/sdtdatahash" xmlns:w16se="http://schemas.microsoft.com/office/word/2015/wordml/symex" xmlns:wpg="http://schemas.microsoft.com/office/word/2010/wordprocessingGroup" xmlns:wpi="http://schemas.microsoft.com/office/word/2010/wordprocessingInk" xmlns:wne="http://schemas.microsoft.com/office/word/2006/wordml" xmlns:wps="http://schemas.microsoft.com/office/word/2010/wordprocessingShape" mc:Ignorable="w14 w15 w16se w16cid w16 w16cex w16sdtdh wp14">
   <w:p>
     <w:pPr>
-      <w:pStyle w:val="Intestazione"/>
+      <w:pStyle w:val="Header"/>
     </w:pPr>
   </w:p>
 </w:hdr>
@@ -6977,7 +7262,7 @@
 <w:hdr xmlns:wpc="http://schemas.microsoft.com/office/word/2010/wordprocessingCanvas" xmlns:cx="http://schemas.microsoft.com/office/drawing/2014/chartex" xmlns:cx1="http://schemas.microsoft.com/office/drawing/2015/9/8/chartex" xmlns:cx2="http://schemas.microsoft.com/office/drawing/2015/10/21/chartex" xmlns:cx3="http://schemas.microsoft.com/office/drawing/2016/5/9/chartex" xmlns:cx4="http://schemas.microsoft.com/office/drawing/2016/5/10/chartex" xmlns:cx5="http://schemas.microsoft.com/office/drawing/2016/5/11/chartex" xmlns:cx6="http://schemas.microsoft.com/office/drawing/2016/5/12/chartex" xmlns:cx7="http://schemas.microsoft.com/office/drawing/2016/5/13/chartex" xmlns:cx8="http://schemas.microsoft.com/office/drawing/2016/5/14/chartex" xmlns:mc="http://schemas.openxmlformats.org/markup-compatibility/2006" xmlns:aink="http://schemas.microsoft.com/office/drawing/2016/ink" xmlns:am3d="http://schemas.microsoft.com/office/drawing/2017/model3d" xmlns:o="urn:schemas-microsoft-com:office:office" xmlns:oel="http://schemas.microsoft.com/office/2019/extlst" xmlns:r="http://schemas.openxmlformats.org/officeDocument/2006/relationships" xmlns:m="http://schemas.openxmlformats.org/officeDocument/2006/math" xmlns:v="urn:schemas-microsoft-com:vml" xmlns:wp14="http://schemas.microsoft.com/office/word/2010/wordprocessingDrawing" xmlns:wp="http://schemas.openxmlformats.org/drawingml/2006/wordprocessingDrawing" xmlns:w10="urn:schemas-microsoft-com:office:word" xmlns:w="http://schemas.openxmlformats.org/wordprocessingml/2006/main" xmlns:w14="http://schemas.microsoft.com/office/word/2010/wordml" xmlns:w15="http://schemas.microsoft.com/office/word/2012/wordml" xmlns:w16cex="http://schemas.microsoft.com/office/word/2018/wordml/cex" xmlns:w16cid="http://schemas.microsoft.com/office/word/2016/wordml/cid" xmlns:w16="http://schemas.microsoft.com/office/word/2018/wordml" xmlns:w16sdtdh="http://schemas.microsoft.com/office/word/2020/wordml/sdtdatahash" xmlns:w16se="http://schemas.microsoft.com/office/word/2015/wordml/symex" xmlns:wpg="http://schemas.microsoft.com/office/word/2010/wordprocessingGroup" xmlns:wpi="http://schemas.microsoft.com/office/word/2010/wordprocessingInk" xmlns:wne="http://schemas.microsoft.com/office/word/2006/wordml" xmlns:wps="http://schemas.microsoft.com/office/word/2010/wordprocessingShape" mc:Ignorable="w14 w15 w16se w16cid w16 w16cex w16sdtdh wp14">
   <w:p>
     <w:pPr>
-      <w:pStyle w:val="Intestazione"/>
+      <w:pStyle w:val="Header"/>
     </w:pPr>
   </w:p>
 </w:hdr>
@@ -6987,7 +7272,7 @@
 <w:hdr xmlns:wpc="http://schemas.microsoft.com/office/word/2010/wordprocessingCanvas" xmlns:cx="http://schemas.microsoft.com/office/drawing/2014/chartex" xmlns:cx1="http://schemas.microsoft.com/office/drawing/2015/9/8/chartex" xmlns:cx2="http://schemas.microsoft.com/office/drawing/2015/10/21/chartex" xmlns:cx3="http://schemas.microsoft.com/office/drawing/2016/5/9/chartex" xmlns:cx4="http://schemas.microsoft.com/office/drawing/2016/5/10/chartex" xmlns:cx5="http://schemas.microsoft.com/office/drawing/2016/5/11/chartex" xmlns:cx6="http://schemas.microsoft.com/office/drawing/2016/5/12/chartex" xmlns:cx7="http://schemas.microsoft.com/office/drawing/2016/5/13/chartex" xmlns:cx8="http://schemas.microsoft.com/office/drawing/2016/5/14/chartex" xmlns:mc="http://schemas.openxmlformats.org/markup-compatibility/2006" xmlns:aink="http://schemas.microsoft.com/office/drawing/2016/ink" xmlns:am3d="http://schemas.microsoft.com/office/drawing/2017/model3d" xmlns:o="urn:schemas-microsoft-com:office:office" xmlns:oel="http://schemas.microsoft.com/office/2019/extlst" xmlns:r="http://schemas.openxmlformats.org/officeDocument/2006/relationships" xmlns:m="http://schemas.openxmlformats.org/officeDocument/2006/math" xmlns:v="urn:schemas-microsoft-com:vml" xmlns:wp14="http://schemas.microsoft.com/office/word/2010/wordprocessingDrawing" xmlns:wp="http://schemas.openxmlformats.org/drawingml/2006/wordprocessingDrawing" xmlns:w10="urn:schemas-microsoft-com:office:word" xmlns:w="http://schemas.openxmlformats.org/wordprocessingml/2006/main" xmlns:w14="http://schemas.microsoft.com/office/word/2010/wordml" xmlns:w15="http://schemas.microsoft.com/office/word/2012/wordml" xmlns:w16cex="http://schemas.microsoft.com/office/word/2018/wordml/cex" xmlns:w16cid="http://schemas.microsoft.com/office/word/2016/wordml/cid" xmlns:w16="http://schemas.microsoft.com/office/word/2018/wordml" xmlns:w16sdtdh="http://schemas.microsoft.com/office/word/2020/wordml/sdtdatahash" xmlns:w16se="http://schemas.microsoft.com/office/word/2015/wordml/symex" xmlns:wpg="http://schemas.microsoft.com/office/word/2010/wordprocessingGroup" xmlns:wpi="http://schemas.microsoft.com/office/word/2010/wordprocessingInk" xmlns:wne="http://schemas.microsoft.com/office/word/2006/wordml" xmlns:wps="http://schemas.microsoft.com/office/word/2010/wordprocessingShape" mc:Ignorable="w14 w15 w16se w16cid w16 w16cex w16sdtdh wp14">
   <w:p>
     <w:pPr>
-      <w:pStyle w:val="Intestazione"/>
+      <w:pStyle w:val="Header"/>
     </w:pPr>
   </w:p>
 </w:hdr>
@@ -7390,16 +7675,16 @@
     <w:lsdException w:name="Unresolved Mention" w:semiHidden="1" w:unhideWhenUsed="1"/>
     <w:lsdException w:name="Smart Link" w:semiHidden="1" w:unhideWhenUsed="1"/>
   </w:latentStyles>
-  <w:style w:type="paragraph" w:default="1" w:styleId="Normale">
+  <w:style w:type="paragraph" w:default="1" w:styleId="Normal">
     <w:name w:val="Normal"/>
     <w:qFormat/>
     <w:rsid w:val="001E11C1"/>
   </w:style>
-  <w:style w:type="paragraph" w:styleId="Titolo1">
+  <w:style w:type="paragraph" w:styleId="Heading1">
     <w:name w:val="heading 1"/>
-    <w:basedOn w:val="Normale"/>
-    <w:next w:val="Normale"/>
-    <w:link w:val="Titolo1Carattere"/>
+    <w:basedOn w:val="Normal"/>
+    <w:next w:val="Normal"/>
+    <w:link w:val="Heading1Char"/>
     <w:uiPriority w:val="9"/>
     <w:qFormat/>
     <w:pPr>
@@ -7416,11 +7701,11 @@
       <w:szCs w:val="36"/>
     </w:rPr>
   </w:style>
-  <w:style w:type="paragraph" w:styleId="Titolo2">
+  <w:style w:type="paragraph" w:styleId="Heading2">
     <w:name w:val="heading 2"/>
-    <w:basedOn w:val="Normale"/>
-    <w:next w:val="Normale"/>
-    <w:link w:val="Titolo2Carattere"/>
+    <w:basedOn w:val="Normal"/>
+    <w:next w:val="Normal"/>
+    <w:link w:val="Heading2Char"/>
     <w:uiPriority w:val="9"/>
     <w:semiHidden/>
     <w:unhideWhenUsed/>
@@ -7440,11 +7725,11 @@
       <w:szCs w:val="28"/>
     </w:rPr>
   </w:style>
-  <w:style w:type="paragraph" w:styleId="Titolo3">
+  <w:style w:type="paragraph" w:styleId="Heading3">
     <w:name w:val="heading 3"/>
-    <w:basedOn w:val="Normale"/>
-    <w:next w:val="Normale"/>
-    <w:link w:val="Titolo3Carattere"/>
+    <w:basedOn w:val="Normal"/>
+    <w:next w:val="Normal"/>
+    <w:link w:val="Heading3Char"/>
     <w:uiPriority w:val="9"/>
     <w:semiHidden/>
     <w:unhideWhenUsed/>
@@ -7461,10 +7746,10 @@
       <w:color w:val="0C3635"/>
     </w:rPr>
   </w:style>
-  <w:style w:type="paragraph" w:styleId="Titolo4">
+  <w:style w:type="paragraph" w:styleId="Heading4">
     <w:name w:val="heading 4"/>
-    <w:basedOn w:val="Normale"/>
-    <w:next w:val="Normale"/>
+    <w:basedOn w:val="Normal"/>
+    <w:next w:val="Normal"/>
     <w:uiPriority w:val="9"/>
     <w:semiHidden/>
     <w:unhideWhenUsed/>
@@ -7483,10 +7768,10 @@
       <w:u w:val="single"/>
     </w:rPr>
   </w:style>
-  <w:style w:type="paragraph" w:styleId="Titolo5">
+  <w:style w:type="paragraph" w:styleId="Heading5">
     <w:name w:val="heading 5"/>
-    <w:basedOn w:val="Normale"/>
-    <w:next w:val="Normale"/>
+    <w:basedOn w:val="Normal"/>
+    <w:next w:val="Normal"/>
     <w:uiPriority w:val="9"/>
     <w:semiHidden/>
     <w:unhideWhenUsed/>
@@ -7504,10 +7789,10 @@
       <w:szCs w:val="22"/>
     </w:rPr>
   </w:style>
-  <w:style w:type="paragraph" w:styleId="Titolo6">
+  <w:style w:type="paragraph" w:styleId="Heading6">
     <w:name w:val="heading 6"/>
-    <w:basedOn w:val="Normale"/>
-    <w:next w:val="Normale"/>
+    <w:basedOn w:val="Normal"/>
+    <w:next w:val="Normal"/>
     <w:uiPriority w:val="9"/>
     <w:semiHidden/>
     <w:unhideWhenUsed/>
@@ -7526,13 +7811,13 @@
       <w:szCs w:val="22"/>
     </w:rPr>
   </w:style>
-  <w:style w:type="character" w:default="1" w:styleId="Carpredefinitoparagrafo">
+  <w:style w:type="character" w:default="1" w:styleId="DefaultParagraphFont">
     <w:name w:val="Default Paragraph Font"/>
     <w:uiPriority w:val="1"/>
     <w:semiHidden/>
     <w:unhideWhenUsed/>
   </w:style>
-  <w:style w:type="table" w:default="1" w:styleId="Tabellanormale">
+  <w:style w:type="table" w:default="1" w:styleId="TableNormal">
     <w:name w:val="Normal Table"/>
     <w:uiPriority w:val="99"/>
     <w:semiHidden/>
@@ -7547,14 +7832,14 @@
       </w:tblCellMar>
     </w:tblPr>
   </w:style>
-  <w:style w:type="numbering" w:default="1" w:styleId="Nessunelenco">
+  <w:style w:type="numbering" w:default="1" w:styleId="NoList">
     <w:name w:val="No List"/>
     <w:uiPriority w:val="99"/>
     <w:semiHidden/>
     <w:unhideWhenUsed/>
   </w:style>
-  <w:style w:type="table" w:customStyle="1" w:styleId="TableNormal">
-    <w:name w:val="Table Normal"/>
+  <w:style w:type="table" w:customStyle="1" w:styleId="TableNormal1">
+    <w:name w:val="Table Normal1"/>
     <w:tblPr>
       <w:tblCellMar>
         <w:top w:w="0" w:type="dxa"/>
@@ -7564,11 +7849,11 @@
       </w:tblCellMar>
     </w:tblPr>
   </w:style>
-  <w:style w:type="paragraph" w:styleId="Titolo">
+  <w:style w:type="paragraph" w:styleId="Title">
     <w:name w:val="Title"/>
-    <w:basedOn w:val="Normale"/>
-    <w:next w:val="Normale"/>
-    <w:link w:val="TitoloCarattere"/>
+    <w:basedOn w:val="Normal"/>
+    <w:next w:val="Normal"/>
+    <w:link w:val="TitleChar"/>
     <w:uiPriority w:val="10"/>
     <w:qFormat/>
     <w:pPr>
@@ -7584,8 +7869,8 @@
       <w:szCs w:val="72"/>
     </w:rPr>
   </w:style>
-  <w:style w:type="table" w:customStyle="1" w:styleId="TableNormal0">
-    <w:name w:val="Table Normal"/>
+  <w:style w:type="table" w:customStyle="1" w:styleId="TableNormal2">
+    <w:name w:val="Table Normal2"/>
     <w:tblPr>
       <w:tblCellMar>
         <w:top w:w="0" w:type="dxa"/>
@@ -7595,8 +7880,8 @@
       </w:tblCellMar>
     </w:tblPr>
   </w:style>
-  <w:style w:type="table" w:customStyle="1" w:styleId="TableNormal1">
-    <w:name w:val="Table Normal"/>
+  <w:style w:type="table" w:customStyle="1" w:styleId="TableNormal3">
+    <w:name w:val="Table Normal3"/>
     <w:tblPr>
       <w:tblCellMar>
         <w:top w:w="0" w:type="dxa"/>
@@ -7606,10 +7891,10 @@
       </w:tblCellMar>
     </w:tblPr>
   </w:style>
-  <w:style w:type="paragraph" w:styleId="Sottotitolo">
+  <w:style w:type="paragraph" w:styleId="Subtitle">
     <w:name w:val="Subtitle"/>
-    <w:basedOn w:val="Normale"/>
-    <w:next w:val="Normale"/>
+    <w:basedOn w:val="Normal"/>
+    <w:next w:val="Normal"/>
     <w:uiPriority w:val="11"/>
     <w:qFormat/>
     <w:pPr>
@@ -7633,7 +7918,7 @@
     </w:rPr>
   </w:style>
   <w:style w:type="table" w:customStyle="1" w:styleId="a">
-    <w:basedOn w:val="TableNormal1"/>
+    <w:basedOn w:val="TableNormal3"/>
     <w:tblPr>
       <w:tblStyleRowBandSize w:val="1"/>
       <w:tblStyleColBandSize w:val="1"/>
@@ -7646,7 +7931,7 @@
     </w:tblPr>
   </w:style>
   <w:style w:type="table" w:customStyle="1" w:styleId="a0">
-    <w:basedOn w:val="TableNormal1"/>
+    <w:basedOn w:val="TableNormal3"/>
     <w:tblPr>
       <w:tblStyleRowBandSize w:val="1"/>
       <w:tblStyleColBandSize w:val="1"/>
@@ -7658,9 +7943,9 @@
       </w:tblCellMar>
     </w:tblPr>
   </w:style>
-  <w:style w:type="paragraph" w:styleId="Paragrafoelenco">
+  <w:style w:type="paragraph" w:styleId="ListParagraph">
     <w:name w:val="List Paragraph"/>
-    <w:basedOn w:val="Normale"/>
+    <w:basedOn w:val="Normal"/>
     <w:uiPriority w:val="34"/>
     <w:qFormat/>
     <w:rsid w:val="00F1625F"/>
@@ -7678,10 +7963,10 @@
       <w:lang w:val="it-IT" w:eastAsia="en-US"/>
     </w:rPr>
   </w:style>
-  <w:style w:type="character" w:customStyle="1" w:styleId="Titolo1Carattere">
-    <w:name w:val="Titolo 1 Carattere"/>
-    <w:basedOn w:val="Carpredefinitoparagrafo"/>
-    <w:link w:val="Titolo1"/>
+  <w:style w:type="character" w:customStyle="1" w:styleId="Heading1Char">
+    <w:name w:val="Heading 1 Char"/>
+    <w:basedOn w:val="DefaultParagraphFont"/>
+    <w:link w:val="Heading1"/>
     <w:uiPriority w:val="9"/>
     <w:rsid w:val="001829FC"/>
     <w:rPr>
@@ -7692,10 +7977,10 @@
       <w:szCs w:val="36"/>
     </w:rPr>
   </w:style>
-  <w:style w:type="character" w:customStyle="1" w:styleId="Titolo2Carattere">
-    <w:name w:val="Titolo 2 Carattere"/>
-    <w:basedOn w:val="Carpredefinitoparagrafo"/>
-    <w:link w:val="Titolo2"/>
+  <w:style w:type="character" w:customStyle="1" w:styleId="Heading2Char">
+    <w:name w:val="Heading 2 Char"/>
+    <w:basedOn w:val="DefaultParagraphFont"/>
+    <w:link w:val="Heading2"/>
     <w:uiPriority w:val="9"/>
     <w:rsid w:val="00827615"/>
     <w:rPr>
@@ -7706,10 +7991,10 @@
       <w:szCs w:val="28"/>
     </w:rPr>
   </w:style>
-  <w:style w:type="character" w:customStyle="1" w:styleId="Titolo3Carattere">
-    <w:name w:val="Titolo 3 Carattere"/>
-    <w:basedOn w:val="Carpredefinitoparagrafo"/>
-    <w:link w:val="Titolo3"/>
+  <w:style w:type="character" w:customStyle="1" w:styleId="Heading3Char">
+    <w:name w:val="Heading 3 Char"/>
+    <w:basedOn w:val="DefaultParagraphFont"/>
+    <w:link w:val="Heading3"/>
     <w:uiPriority w:val="9"/>
     <w:rsid w:val="00827615"/>
     <w:rPr>
@@ -7718,10 +8003,10 @@
       <w:color w:val="0C3635"/>
     </w:rPr>
   </w:style>
-  <w:style w:type="paragraph" w:styleId="Intestazione">
+  <w:style w:type="paragraph" w:styleId="Header">
     <w:name w:val="header"/>
-    <w:basedOn w:val="Normale"/>
-    <w:link w:val="IntestazioneCarattere"/>
+    <w:basedOn w:val="Normal"/>
+    <w:link w:val="HeaderChar"/>
     <w:uiPriority w:val="99"/>
     <w:unhideWhenUsed/>
     <w:rsid w:val="007B71AD"/>
@@ -7733,17 +8018,17 @@
       <w:spacing w:line="240" w:lineRule="auto"/>
     </w:pPr>
   </w:style>
-  <w:style w:type="character" w:customStyle="1" w:styleId="IntestazioneCarattere">
-    <w:name w:val="Intestazione Carattere"/>
-    <w:basedOn w:val="Carpredefinitoparagrafo"/>
-    <w:link w:val="Intestazione"/>
+  <w:style w:type="character" w:customStyle="1" w:styleId="HeaderChar">
+    <w:name w:val="Header Char"/>
+    <w:basedOn w:val="DefaultParagraphFont"/>
+    <w:link w:val="Header"/>
     <w:uiPriority w:val="99"/>
     <w:rsid w:val="007B71AD"/>
   </w:style>
-  <w:style w:type="paragraph" w:styleId="Pidipagina">
+  <w:style w:type="paragraph" w:styleId="Footer">
     <w:name w:val="footer"/>
-    <w:basedOn w:val="Normale"/>
-    <w:link w:val="PidipaginaCarattere"/>
+    <w:basedOn w:val="Normal"/>
+    <w:link w:val="FooterChar"/>
     <w:uiPriority w:val="99"/>
     <w:unhideWhenUsed/>
     <w:rsid w:val="007B71AD"/>
@@ -7755,17 +8040,17 @@
       <w:spacing w:line="240" w:lineRule="auto"/>
     </w:pPr>
   </w:style>
-  <w:style w:type="character" w:customStyle="1" w:styleId="PidipaginaCarattere">
-    <w:name w:val="Piè di pagina Carattere"/>
-    <w:basedOn w:val="Carpredefinitoparagrafo"/>
-    <w:link w:val="Pidipagina"/>
+  <w:style w:type="character" w:customStyle="1" w:styleId="FooterChar">
+    <w:name w:val="Footer Char"/>
+    <w:basedOn w:val="DefaultParagraphFont"/>
+    <w:link w:val="Footer"/>
     <w:uiPriority w:val="99"/>
     <w:rsid w:val="007B71AD"/>
   </w:style>
-  <w:style w:type="character" w:customStyle="1" w:styleId="TitoloCarattere">
-    <w:name w:val="Titolo Carattere"/>
-    <w:basedOn w:val="Carpredefinitoparagrafo"/>
-    <w:link w:val="Titolo"/>
+  <w:style w:type="character" w:customStyle="1" w:styleId="TitleChar">
+    <w:name w:val="Title Char"/>
+    <w:basedOn w:val="DefaultParagraphFont"/>
+    <w:link w:val="Title"/>
     <w:uiPriority w:val="10"/>
     <w:rsid w:val="00AC4F91"/>
     <w:rPr>
@@ -7776,7 +8061,7 @@
     </w:rPr>
   </w:style>
   <w:style w:type="table" w:customStyle="1" w:styleId="a1">
-    <w:basedOn w:val="TableNormal1"/>
+    <w:basedOn w:val="TableNormal3"/>
     <w:tblPr>
       <w:tblStyleRowBandSize w:val="1"/>
       <w:tblStyleColBandSize w:val="1"/>
@@ -7789,7 +8074,7 @@
     </w:tblPr>
   </w:style>
   <w:style w:type="table" w:customStyle="1" w:styleId="a2">
-    <w:basedOn w:val="TableNormal1"/>
+    <w:basedOn w:val="TableNormal3"/>
     <w:tblPr>
       <w:tblStyleRowBandSize w:val="1"/>
       <w:tblStyleColBandSize w:val="1"/>
@@ -7802,7 +8087,7 @@
     </w:tblPr>
   </w:style>
   <w:style w:type="table" w:customStyle="1" w:styleId="a3">
-    <w:basedOn w:val="TableNormal1"/>
+    <w:basedOn w:val="TableNormal3"/>
     <w:tblPr>
       <w:tblStyleRowBandSize w:val="1"/>
       <w:tblStyleColBandSize w:val="1"/>
@@ -7813,7 +8098,7 @@
     </w:tblPr>
   </w:style>
   <w:style w:type="table" w:customStyle="1" w:styleId="a4">
-    <w:basedOn w:val="TableNormal1"/>
+    <w:basedOn w:val="TableNormal3"/>
     <w:tblPr>
       <w:tblStyleRowBandSize w:val="1"/>
       <w:tblStyleColBandSize w:val="1"/>
@@ -7824,7 +8109,7 @@
     </w:tblPr>
   </w:style>
   <w:style w:type="table" w:customStyle="1" w:styleId="a5">
-    <w:basedOn w:val="TableNormal1"/>
+    <w:basedOn w:val="TableNormal3"/>
     <w:tblPr>
       <w:tblStyleRowBandSize w:val="1"/>
       <w:tblStyleColBandSize w:val="1"/>
@@ -7835,7 +8120,7 @@
     </w:tblPr>
   </w:style>
   <w:style w:type="table" w:customStyle="1" w:styleId="a6">
-    <w:basedOn w:val="TableNormal1"/>
+    <w:basedOn w:val="TableNormal3"/>
     <w:tblPr>
       <w:tblStyleRowBandSize w:val="1"/>
       <w:tblStyleColBandSize w:val="1"/>
@@ -7846,7 +8131,7 @@
     </w:tblPr>
   </w:style>
   <w:style w:type="table" w:customStyle="1" w:styleId="a7">
-    <w:basedOn w:val="TableNormal1"/>
+    <w:basedOn w:val="TableNormal3"/>
     <w:tblPr>
       <w:tblStyleRowBandSize w:val="1"/>
       <w:tblStyleColBandSize w:val="1"/>
@@ -7857,7 +8142,7 @@
     </w:tblPr>
   </w:style>
   <w:style w:type="table" w:customStyle="1" w:styleId="a8">
-    <w:basedOn w:val="TableNormal1"/>
+    <w:basedOn w:val="TableNormal3"/>
     <w:tblPr>
       <w:tblStyleRowBandSize w:val="1"/>
       <w:tblStyleColBandSize w:val="1"/>
@@ -7868,7 +8153,7 @@
     </w:tblPr>
   </w:style>
   <w:style w:type="table" w:customStyle="1" w:styleId="a9">
-    <w:basedOn w:val="TableNormal1"/>
+    <w:basedOn w:val="TableNormal3"/>
     <w:tblPr>
       <w:tblStyleRowBandSize w:val="1"/>
       <w:tblStyleColBandSize w:val="1"/>
@@ -7879,7 +8164,7 @@
     </w:tblPr>
   </w:style>
   <w:style w:type="table" w:customStyle="1" w:styleId="aa">
-    <w:basedOn w:val="TableNormal1"/>
+    <w:basedOn w:val="TableNormal3"/>
     <w:tblPr>
       <w:tblStyleRowBandSize w:val="1"/>
       <w:tblStyleColBandSize w:val="1"/>
@@ -7890,7 +8175,7 @@
     </w:tblPr>
   </w:style>
   <w:style w:type="table" w:customStyle="1" w:styleId="ab">
-    <w:basedOn w:val="TableNormal1"/>
+    <w:basedOn w:val="TableNormal3"/>
     <w:tblPr>
       <w:tblStyleRowBandSize w:val="1"/>
       <w:tblStyleColBandSize w:val="1"/>
@@ -7901,7 +8186,7 @@
     </w:tblPr>
   </w:style>
   <w:style w:type="table" w:customStyle="1" w:styleId="ac">
-    <w:basedOn w:val="TableNormal1"/>
+    <w:basedOn w:val="TableNormal3"/>
     <w:tblPr>
       <w:tblStyleRowBandSize w:val="1"/>
       <w:tblStyleColBandSize w:val="1"/>
@@ -7912,7 +8197,7 @@
     </w:tblPr>
   </w:style>
   <w:style w:type="table" w:customStyle="1" w:styleId="ad">
-    <w:basedOn w:val="TableNormal1"/>
+    <w:basedOn w:val="TableNormal3"/>
     <w:tblPr>
       <w:tblStyleRowBandSize w:val="1"/>
       <w:tblStyleColBandSize w:val="1"/>
@@ -7923,7 +8208,7 @@
     </w:tblPr>
   </w:style>
   <w:style w:type="table" w:customStyle="1" w:styleId="ae">
-    <w:basedOn w:val="TableNormal1"/>
+    <w:basedOn w:val="TableNormal3"/>
     <w:tblPr>
       <w:tblStyleRowBandSize w:val="1"/>
       <w:tblStyleColBandSize w:val="1"/>
@@ -7934,7 +8219,7 @@
     </w:tblPr>
   </w:style>
   <w:style w:type="table" w:customStyle="1" w:styleId="af">
-    <w:basedOn w:val="TableNormal1"/>
+    <w:basedOn w:val="TableNormal3"/>
     <w:tblPr>
       <w:tblStyleRowBandSize w:val="1"/>
       <w:tblStyleColBandSize w:val="1"/>
@@ -7945,7 +8230,7 @@
     </w:tblPr>
   </w:style>
   <w:style w:type="table" w:customStyle="1" w:styleId="af0">
-    <w:basedOn w:val="TableNormal1"/>
+    <w:basedOn w:val="TableNormal3"/>
     <w:tblPr>
       <w:tblStyleRowBandSize w:val="1"/>
       <w:tblStyleColBandSize w:val="1"/>
@@ -7956,7 +8241,7 @@
     </w:tblPr>
   </w:style>
   <w:style w:type="table" w:customStyle="1" w:styleId="af1">
-    <w:basedOn w:val="TableNormal1"/>
+    <w:basedOn w:val="TableNormal3"/>
     <w:tblPr>
       <w:tblStyleRowBandSize w:val="1"/>
       <w:tblStyleColBandSize w:val="1"/>
@@ -7967,7 +8252,7 @@
     </w:tblPr>
   </w:style>
   <w:style w:type="table" w:customStyle="1" w:styleId="af2">
-    <w:basedOn w:val="TableNormal1"/>
+    <w:basedOn w:val="TableNormal3"/>
     <w:tblPr>
       <w:tblStyleRowBandSize w:val="1"/>
       <w:tblStyleColBandSize w:val="1"/>
@@ -7978,7 +8263,7 @@
     </w:tblPr>
   </w:style>
   <w:style w:type="table" w:customStyle="1" w:styleId="af3">
-    <w:basedOn w:val="TableNormal1"/>
+    <w:basedOn w:val="TableNormal3"/>
     <w:tblPr>
       <w:tblStyleRowBandSize w:val="1"/>
       <w:tblStyleColBandSize w:val="1"/>
@@ -7989,7 +8274,7 @@
     </w:tblPr>
   </w:style>
   <w:style w:type="table" w:customStyle="1" w:styleId="af4">
-    <w:basedOn w:val="TableNormal1"/>
+    <w:basedOn w:val="TableNormal3"/>
     <w:tblPr>
       <w:tblStyleRowBandSize w:val="1"/>
       <w:tblStyleColBandSize w:val="1"/>
@@ -8000,7 +8285,7 @@
     </w:tblPr>
   </w:style>
   <w:style w:type="table" w:customStyle="1" w:styleId="af5">
-    <w:basedOn w:val="TableNormal1"/>
+    <w:basedOn w:val="TableNormal3"/>
     <w:tblPr>
       <w:tblStyleRowBandSize w:val="1"/>
       <w:tblStyleColBandSize w:val="1"/>
@@ -8011,7 +8296,7 @@
     </w:tblPr>
   </w:style>
   <w:style w:type="table" w:customStyle="1" w:styleId="af6">
-    <w:basedOn w:val="TableNormal1"/>
+    <w:basedOn w:val="TableNormal3"/>
     <w:tblPr>
       <w:tblStyleRowBandSize w:val="1"/>
       <w:tblStyleColBandSize w:val="1"/>
@@ -8022,7 +8307,7 @@
     </w:tblPr>
   </w:style>
   <w:style w:type="table" w:customStyle="1" w:styleId="af7">
-    <w:basedOn w:val="TableNormal1"/>
+    <w:basedOn w:val="TableNormal3"/>
     <w:tblPr>
       <w:tblStyleRowBandSize w:val="1"/>
       <w:tblStyleColBandSize w:val="1"/>
@@ -8033,7 +8318,7 @@
     </w:tblPr>
   </w:style>
   <w:style w:type="table" w:customStyle="1" w:styleId="af8">
-    <w:basedOn w:val="TableNormal1"/>
+    <w:basedOn w:val="TableNormal3"/>
     <w:tblPr>
       <w:tblStyleRowBandSize w:val="1"/>
       <w:tblStyleColBandSize w:val="1"/>
@@ -8044,7 +8329,7 @@
     </w:tblPr>
   </w:style>
   <w:style w:type="table" w:customStyle="1" w:styleId="af9">
-    <w:basedOn w:val="TableNormal1"/>
+    <w:basedOn w:val="TableNormal3"/>
     <w:tblPr>
       <w:tblStyleRowBandSize w:val="1"/>
       <w:tblStyleColBandSize w:val="1"/>
@@ -8055,7 +8340,7 @@
     </w:tblPr>
   </w:style>
   <w:style w:type="table" w:customStyle="1" w:styleId="afa">
-    <w:basedOn w:val="TableNormal1"/>
+    <w:basedOn w:val="TableNormal3"/>
     <w:tblPr>
       <w:tblStyleRowBandSize w:val="1"/>
       <w:tblStyleColBandSize w:val="1"/>
@@ -8066,7 +8351,7 @@
     </w:tblPr>
   </w:style>
   <w:style w:type="table" w:customStyle="1" w:styleId="afb">
-    <w:basedOn w:val="TableNormal1"/>
+    <w:basedOn w:val="TableNormal3"/>
     <w:tblPr>
       <w:tblStyleRowBandSize w:val="1"/>
       <w:tblStyleColBandSize w:val="1"/>
@@ -8077,7 +8362,7 @@
     </w:tblPr>
   </w:style>
   <w:style w:type="table" w:customStyle="1" w:styleId="afc">
-    <w:basedOn w:val="TableNormal1"/>
+    <w:basedOn w:val="TableNormal3"/>
     <w:tblPr>
       <w:tblStyleRowBandSize w:val="1"/>
       <w:tblStyleColBandSize w:val="1"/>
@@ -8088,7 +8373,7 @@
     </w:tblPr>
   </w:style>
   <w:style w:type="table" w:customStyle="1" w:styleId="afd">
-    <w:basedOn w:val="TableNormal1"/>
+    <w:basedOn w:val="TableNormal3"/>
     <w:tblPr>
       <w:tblStyleRowBandSize w:val="1"/>
       <w:tblStyleColBandSize w:val="1"/>
@@ -8099,7 +8384,7 @@
     </w:tblPr>
   </w:style>
   <w:style w:type="table" w:customStyle="1" w:styleId="afe">
-    <w:basedOn w:val="TableNormal1"/>
+    <w:basedOn w:val="TableNormal3"/>
     <w:tblPr>
       <w:tblStyleRowBandSize w:val="1"/>
       <w:tblStyleColBandSize w:val="1"/>
@@ -8110,7 +8395,7 @@
     </w:tblPr>
   </w:style>
   <w:style w:type="table" w:customStyle="1" w:styleId="aff">
-    <w:basedOn w:val="TableNormal1"/>
+    <w:basedOn w:val="TableNormal3"/>
     <w:tblPr>
       <w:tblStyleRowBandSize w:val="1"/>
       <w:tblStyleColBandSize w:val="1"/>
@@ -8121,7 +8406,7 @@
     </w:tblPr>
   </w:style>
   <w:style w:type="table" w:customStyle="1" w:styleId="aff0">
-    <w:basedOn w:val="TableNormal1"/>
+    <w:basedOn w:val="TableNormal3"/>
     <w:tblPr>
       <w:tblStyleRowBandSize w:val="1"/>
       <w:tblStyleColBandSize w:val="1"/>
@@ -8132,7 +8417,7 @@
     </w:tblPr>
   </w:style>
   <w:style w:type="table" w:customStyle="1" w:styleId="aff1">
-    <w:basedOn w:val="TableNormal1"/>
+    <w:basedOn w:val="TableNormal3"/>
     <w:tblPr>
       <w:tblStyleRowBandSize w:val="1"/>
       <w:tblStyleColBandSize w:val="1"/>

</xml_diff>